<commit_message>
Gestion des exceptions pour la proposition d'échange.
</commit_message>
<xml_diff>
--- a/Documents/Documentation API.docx
+++ b/Documents/Documentation API.docx
@@ -4450,13 +4450,9 @@
             <w:tcW w:w="3020" w:type="dxa"/>
           </w:tcPr>
           <w:p>
-            <w:pPr>
-              <w:pStyle w:val="Paragraphedeliste"/>
-              <w:numPr>
-                <w:ilvl w:val="0"/>
-                <w:numId w:val="10"/>
-              </w:numPr>
-            </w:pPr>
+            <w:r>
+              <w:t>200</w:t>
+            </w:r>
           </w:p>
         </w:tc>
         <w:tc>
@@ -4464,6 +4460,119 @@
             <w:tcW w:w="3021" w:type="dxa"/>
           </w:tcPr>
           <w:p/>
+        </w:tc>
+        <w:tc>
+          <w:tcPr>
+            <w:tcW w:w="3021" w:type="dxa"/>
+          </w:tcPr>
+          <w:p/>
+        </w:tc>
+      </w:tr>
+      <w:tr>
+        <w:tc>
+          <w:tcPr>
+            <w:tcW w:w="3020" w:type="dxa"/>
+          </w:tcPr>
+          <w:p>
+            <w:r>
+              <w:t xml:space="preserve">400 Bad </w:t>
+            </w:r>
+            <w:proofErr w:type="spellStart"/>
+            <w:r>
+              <w:t>request</w:t>
+            </w:r>
+            <w:proofErr w:type="spellEnd"/>
+          </w:p>
+        </w:tc>
+        <w:tc>
+          <w:tcPr>
+            <w:tcW w:w="3021" w:type="dxa"/>
+          </w:tcPr>
+          <w:p>
+            <w:r>
+              <w:t>Objet à échanger introuvable</w:t>
+            </w:r>
+          </w:p>
+        </w:tc>
+        <w:tc>
+          <w:tcPr>
+            <w:tcW w:w="3021" w:type="dxa"/>
+          </w:tcPr>
+          <w:p>
+            <w:r>
+              <w:t>L’objet que l’utilisateur connecté tente d’échanger est introuvable</w:t>
+            </w:r>
+          </w:p>
+        </w:tc>
+      </w:tr>
+      <w:tr>
+        <w:tc>
+          <w:tcPr>
+            <w:tcW w:w="3020" w:type="dxa"/>
+          </w:tcPr>
+          <w:p>
+            <w:r>
+              <w:t xml:space="preserve">400 Bad </w:t>
+            </w:r>
+            <w:proofErr w:type="spellStart"/>
+            <w:r>
+              <w:t>request</w:t>
+            </w:r>
+            <w:proofErr w:type="spellEnd"/>
+          </w:p>
+        </w:tc>
+        <w:tc>
+          <w:tcPr>
+            <w:tcW w:w="3021" w:type="dxa"/>
+          </w:tcPr>
+          <w:p>
+            <w:r>
+              <w:t>Objet demandé introuvable</w:t>
+            </w:r>
+          </w:p>
+        </w:tc>
+        <w:tc>
+          <w:tcPr>
+            <w:tcW w:w="3021" w:type="dxa"/>
+          </w:tcPr>
+          <w:p>
+            <w:r>
+              <w:t xml:space="preserve">L’objet que l’utilisateur </w:t>
+            </w:r>
+            <w:r>
+              <w:t xml:space="preserve">connecté demande </w:t>
+            </w:r>
+            <w:r>
+              <w:t>est introuvable</w:t>
+            </w:r>
+          </w:p>
+        </w:tc>
+      </w:tr>
+      <w:tr>
+        <w:tc>
+          <w:tcPr>
+            <w:tcW w:w="3020" w:type="dxa"/>
+          </w:tcPr>
+          <w:p>
+            <w:r>
+              <w:t xml:space="preserve">400 Bad </w:t>
+            </w:r>
+            <w:proofErr w:type="spellStart"/>
+            <w:r>
+              <w:t>request</w:t>
+            </w:r>
+            <w:proofErr w:type="spellEnd"/>
+          </w:p>
+        </w:tc>
+        <w:tc>
+          <w:tcPr>
+            <w:tcW w:w="3021" w:type="dxa"/>
+          </w:tcPr>
+          <w:p>
+            <w:r>
+              <w:t>L'objet à échanger n'appartient pas à l'utilisateur connecté</w:t>
+            </w:r>
+          </w:p>
         </w:tc>
         <w:tc>
           <w:tcPr>

</xml_diff>